<commit_message>
Fixed Formatting for Report
</commit_message>
<xml_diff>
--- a/Stage One/Group_14_Stage_1_Submission/Documentation/HTML5-Project Report.docx
+++ b/Stage One/Group_14_Stage_1_Submission/Documentation/HTML5-Project Report.docx
@@ -810,7 +810,7 @@
               </mc:Choice>
               <mc:Fallback>
                 <w:pict>
-                  <v:group w14:anchorId="27C50DCA" id="Group 2" o:spid="_x0000_s1026" style="position:absolute;margin-left:0;margin-top:0;width:432.65pt;height:448.55pt;z-index:-251656192;mso-width-percent:706;mso-height-percent:566;mso-left-percent:220;mso-top-percent:300;mso-position-horizontal-relative:page;mso-position-vertical-relative:page;mso-width-percent:706;mso-height-percent:566;mso-left-percent:220;mso-top-percent:300" coordsize="43291,44910" o:gfxdata="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">
+                  <v:group w14:anchorId="45C8946D" id="Group 2" o:spid="_x0000_s1026" style="position:absolute;margin-left:0;margin-top:0;width:432.65pt;height:448.55pt;z-index:-251656192;mso-width-percent:706;mso-height-percent:566;mso-left-percent:220;mso-top-percent:300;mso-position-horizontal-relative:page;mso-position-vertical-relative:page;mso-width-percent:706;mso-height-percent:566;mso-left-percent:220;mso-top-percent:300" coordsize="43291,44910" o:gfxdata="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">
                     <o:lock v:ext="edit" aspectratio="t"/>
                     <v:shape id="Freeform 64" o:spid="_x0000_s1027" style="position:absolute;left:15017;width:28274;height:28352;visibility:visible;mso-wrap-style:square;v-text-anchor:top" coordsize="1781,1786" o:gfxdata="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" path="m4,1786l,1782,1776,r5,5l4,1786xe" filled="f" stroked="f">
                       <v:path arrowok="t" o:connecttype="custom" o:connectlocs="6350,2835275;0,2828925;2819400,0;2827338,7938;6350,2835275" o:connectangles="0,0,0,0,0"/>
@@ -3453,24 +3453,19 @@
       <w:bookmarkStart w:id="0" w:name="_Toc497482194"/>
       <w:r>
         <w:lastRenderedPageBreak/>
-        <w:t>O</w:t>
-      </w:r>
-      <w:bookmarkStart w:id="1" w:name="_GoBack"/>
+        <w:t>One Page Description</w:t>
+      </w:r>
+      <w:bookmarkEnd w:id="0"/>
+    </w:p>
+    <w:p>
+      <w:pPr>
+        <w:pStyle w:val="Heading1"/>
+      </w:pPr>
+      <w:bookmarkStart w:id="1" w:name="_Toc497482195"/>
+      <w:r>
+        <w:t>Team Members</w:t>
+      </w:r>
       <w:bookmarkEnd w:id="1"/>
-      <w:r>
-        <w:t>ne Page Description</w:t>
-      </w:r>
-      <w:bookmarkEnd w:id="0"/>
-    </w:p>
-    <w:p>
-      <w:pPr>
-        <w:pStyle w:val="Heading1"/>
-      </w:pPr>
-      <w:bookmarkStart w:id="2" w:name="_Toc497482195"/>
-      <w:r>
-        <w:t>Team Members</w:t>
-      </w:r>
-      <w:bookmarkEnd w:id="2"/>
     </w:p>
     <w:p>
       <w:r>
@@ -3484,21 +3479,21 @@
           <w:b/>
         </w:rPr>
       </w:pPr>
-      <w:bookmarkStart w:id="3" w:name="_Toc497482196"/>
+      <w:bookmarkStart w:id="2" w:name="_Toc497482196"/>
       <w:r>
         <w:t>Banner IDs</w:t>
       </w:r>
+      <w:bookmarkEnd w:id="2"/>
+    </w:p>
+    <w:p>
+      <w:r>
+        <w:t xml:space="preserve">Banner ID: </w:t>
+      </w:r>
+      <w:bookmarkStart w:id="3" w:name="_Hlk497334989"/>
+      <w:r>
+        <w:t>B00330023</w:t>
+      </w:r>
       <w:bookmarkEnd w:id="3"/>
-    </w:p>
-    <w:p>
-      <w:r>
-        <w:t xml:space="preserve">Banner ID: </w:t>
-      </w:r>
-      <w:bookmarkStart w:id="4" w:name="_Hlk497334989"/>
-      <w:r>
-        <w:t>B00330023</w:t>
-      </w:r>
-      <w:bookmarkEnd w:id="4"/>
     </w:p>
     <w:p>
       <w:r>
@@ -3527,7 +3522,7 @@
       <w:r>
         <w:t xml:space="preserve">Banner ID: </w:t>
       </w:r>
-      <w:bookmarkStart w:id="5" w:name="_Hlk497334893"/>
+      <w:bookmarkStart w:id="4" w:name="_Hlk497334893"/>
       <w:r>
         <w:t>B0033</w:t>
       </w:r>
@@ -3542,39 +3537,39 @@
       <w:pPr>
         <w:pStyle w:val="Heading2"/>
       </w:pPr>
-      <w:bookmarkStart w:id="6" w:name="_Toc497482197"/>
+      <w:bookmarkStart w:id="5" w:name="_Toc497482197"/>
       <w:r>
         <w:t>Project Description</w:t>
       </w:r>
+      <w:bookmarkEnd w:id="5"/>
+    </w:p>
+    <w:p>
+      <w:r>
+        <w:t>For our project the team intends to design a fully functioning</w:t>
+      </w:r>
+      <w:r>
+        <w:t>, intuitive</w:t>
+      </w:r>
+      <w:r>
+        <w:t xml:space="preserve"> contacts book application. This contacts book will allow users to register and sign in to their own accounts and save detailed information about contacts including phone numbers, email address, home &amp; work addresses and their first and last name. From the contacts book the user will be able to send emails using the contacts they have created</w:t>
+      </w:r>
+      <w:r>
+        <w:t>, and may have the ability to send an SMS/Call the contact if the app detects they are using a mobile device</w:t>
+      </w:r>
+      <w:r>
+        <w:t>.</w:t>
+      </w:r>
+    </w:p>
+    <w:p>
+      <w:pPr>
+        <w:pStyle w:val="Heading2"/>
+      </w:pPr>
+      <w:bookmarkStart w:id="6" w:name="_Toc497482198"/>
+      <w:bookmarkEnd w:id="4"/>
+      <w:r>
+        <w:t>Member Roles</w:t>
+      </w:r>
       <w:bookmarkEnd w:id="6"/>
-    </w:p>
-    <w:p>
-      <w:r>
-        <w:t>For our project the team intends to design a fully functioning</w:t>
-      </w:r>
-      <w:r>
-        <w:t>, intuitive</w:t>
-      </w:r>
-      <w:r>
-        <w:t xml:space="preserve"> contacts book application. This contacts book will allow users to register and sign in to their own accounts and save detailed information about contacts including phone numbers, email address, home &amp; work addresses and their first and last name. From the contacts book the user will be able to send emails using the contacts they have created</w:t>
-      </w:r>
-      <w:r>
-        <w:t>, and may have the ability to send an SMS/Call the contact if the app detects they are using a mobile device</w:t>
-      </w:r>
-      <w:r>
-        <w:t>.</w:t>
-      </w:r>
-    </w:p>
-    <w:p>
-      <w:pPr>
-        <w:pStyle w:val="Heading2"/>
-      </w:pPr>
-      <w:bookmarkStart w:id="7" w:name="_Toc497482198"/>
-      <w:bookmarkEnd w:id="5"/>
-      <w:r>
-        <w:t>Member Roles</w:t>
-      </w:r>
-      <w:bookmarkEnd w:id="7"/>
     </w:p>
     <w:p>
       <w:r>
@@ -3672,6 +3667,26 @@
     <w:p/>
     <w:p/>
     <w:p/>
+    <w:p>
+      <w:pPr>
+        <w:rPr>
+          <w:rFonts w:asciiTheme="majorHAnsi" w:eastAsiaTheme="majorEastAsia" w:hAnsiTheme="majorHAnsi" w:cstheme="majorBidi"/>
+          <w:color w:val="2E74B5" w:themeColor="accent1" w:themeShade="BF"/>
+          <w:sz w:val="32"/>
+          <w:szCs w:val="32"/>
+        </w:rPr>
+      </w:pPr>
+      <w:bookmarkStart w:id="7" w:name="_Toc497482199"/>
+      <w:r>
+        <w:rPr>
+          <w:rFonts w:asciiTheme="majorHAnsi" w:eastAsiaTheme="majorEastAsia" w:hAnsiTheme="majorHAnsi" w:cstheme="majorBidi"/>
+          <w:color w:val="2E74B5" w:themeColor="accent1" w:themeShade="BF"/>
+          <w:sz w:val="32"/>
+          <w:szCs w:val="32"/>
+        </w:rPr>
+        <w:br w:type="page"/>
+      </w:r>
+    </w:p>
     <w:p>
       <w:pPr>
         <w:keepNext/>
@@ -3685,7 +3700,8 @@
           <w:szCs w:val="32"/>
         </w:rPr>
       </w:pPr>
-      <w:bookmarkStart w:id="8" w:name="_Toc497482199"/>
+      <w:bookmarkStart w:id="8" w:name="_GoBack"/>
+      <w:bookmarkEnd w:id="8"/>
       <w:r>
         <w:rPr>
           <w:rFonts w:asciiTheme="majorHAnsi" w:eastAsiaTheme="majorEastAsia" w:hAnsiTheme="majorHAnsi" w:cstheme="majorBidi"/>
@@ -3693,9 +3709,10 @@
           <w:sz w:val="32"/>
           <w:szCs w:val="32"/>
         </w:rPr>
+        <w:lastRenderedPageBreak/>
         <w:t>Design Document</w:t>
       </w:r>
-      <w:bookmarkEnd w:id="8"/>
+      <w:bookmarkEnd w:id="7"/>
     </w:p>
     <w:p>
       <w:pPr>
@@ -3724,11 +3741,7 @@
     </w:p>
     <w:p>
       <w:r>
-        <w:t xml:space="preserve">The team aims to build a web page that will be used as a contacts book, it shall be similar to those found in applications such as Apple Contacts &amp; Gmail Contacts. The features should include basic details (name, home/work contact numbers, work/home emails, address, birthday marital status, birthday and any other notes). The web page should be able to create a text version of this information that would be able to be copy &amp; pasted into an email. It should also be possible to send emails to multiple contacts at once. A reminder should appear to the user the day before a contact’s </w:t>
-      </w:r>
-      <w:r>
-        <w:lastRenderedPageBreak/>
-        <w:t>birthday. Local storage shall be used to store the data. We also aim to implement Geo-Location in order to display where the contacts work/live based on postcodes and addresses and display on a map.</w:t>
+        <w:t>The team aims to build a web page that will be used as a contacts book, it shall be similar to those found in applications such as Apple Contacts &amp; Gmail Contacts. The features should include basic details (name, home/work contact numbers, work/home emails, address, birthday marital status, birthday and any other notes). The web page should be able to create a text version of this information that would be able to be copy &amp; pasted into an email. It should also be possible to send emails to multiple contacts at once. A reminder should appear to the user the day before a contact’s birthday. Local storage shall be used to store the data. We also aim to implement Geo-Location in order to display where the contacts work/live based on postcodes and addresses and display on a map.</w:t>
       </w:r>
     </w:p>
     <w:p>
@@ -3984,6 +3997,7 @@
       </w:pPr>
       <w:bookmarkStart w:id="10" w:name="_Toc497482201"/>
       <w:r>
+        <w:lastRenderedPageBreak/>
         <w:t>UI Design Prototypes</w:t>
       </w:r>
       <w:bookmarkEnd w:id="10"/>
@@ -4052,7 +4066,6 @@
     </w:p>
     <w:p>
       <w:r>
-        <w:lastRenderedPageBreak/>
         <w:t>A mock-up of the UI for the Contacts Book was created in Photoshop in order to give a clearer idea of how the web-app would look and will be used as a template for creating the HTML page.</w:t>
       </w:r>
     </w:p>
@@ -4129,6 +4142,7 @@
           <w:noProof/>
           <w:lang w:eastAsia="en-GB"/>
         </w:rPr>
+        <w:lastRenderedPageBreak/>
         <w:drawing>
           <wp:inline distT="0" distB="0" distL="0" distR="0" wp14:anchorId="0CD90E2D" wp14:editId="7E017B4F">
             <wp:extent cx="5724525" cy="3105150"/>
@@ -4209,7 +4223,6 @@
           <w:noProof/>
           <w:lang w:eastAsia="en-GB"/>
         </w:rPr>
-        <w:lastRenderedPageBreak/>
         <w:drawing>
           <wp:inline distT="0" distB="0" distL="0" distR="0" wp14:anchorId="19E470ED" wp14:editId="7BE51CBB">
             <wp:extent cx="5470478" cy="3076575"/>
@@ -4266,6 +4279,7 @@
           <w:noProof/>
           <w:lang w:eastAsia="en-GB"/>
         </w:rPr>
+        <w:lastRenderedPageBreak/>
         <w:drawing>
           <wp:inline distT="0" distB="0" distL="0" distR="0" wp14:anchorId="2E7548BB" wp14:editId="64740260">
             <wp:extent cx="5731510" cy="4254500"/>
@@ -9875,7 +9889,7 @@
 </file>
 
 <file path=customXml/itemProps1.xml><?xml version="1.0" encoding="utf-8"?>
-<ds:datastoreItem xmlns:ds="http://schemas.openxmlformats.org/officeDocument/2006/customXml" ds:itemID="{BD4996FA-86B1-4125-9213-E74D24F748E8}">
+<ds:datastoreItem xmlns:ds="http://schemas.openxmlformats.org/officeDocument/2006/customXml" ds:itemID="{1D49F31C-30AA-437D-B6D2-C6F7B9F970F4}">
   <ds:schemaRefs>
     <ds:schemaRef ds:uri="http://schemas.openxmlformats.org/officeDocument/2006/bibliography"/>
   </ds:schemaRefs>

</xml_diff>